<commit_message>
Update Analóg óra elemi alkatrészekből.docx
</commit_message>
<xml_diff>
--- a/Analóg óra elemi alkatrészekből.docx
+++ b/Analóg óra elemi alkatrészekből.docx
@@ -5,124 +5,471 @@
     <w:p>
       <w:pPr>
         <w:jc w:val="center"/>
+        <w:rPr>
+          <w:b/>
+          <w:bCs/>
+          <w:sz w:val="36"/>
+          <w:szCs w:val="36"/>
+        </w:rPr>
       </w:pPr>
       <w:r>
+        <w:rPr>
+          <w:b/>
+          <w:bCs/>
+          <w:sz w:val="36"/>
+          <w:szCs w:val="36"/>
+        </w:rPr>
         <w:t>Analóg óra elemi alkatrészekből</w:t>
       </w:r>
     </w:p>
     <w:p>
-      <w:r>
-        <w:t>Az elképzelés:</w:t>
+      <w:pPr>
+        <w:jc w:val="center"/>
+        <w:rPr>
+          <w:b/>
+          <w:bCs/>
+          <w:sz w:val="36"/>
+          <w:szCs w:val="36"/>
+        </w:rPr>
+      </w:pPr>
+      <w:r>
+        <w:rPr>
+          <w:b/>
+          <w:bCs/>
+          <w:sz w:val="36"/>
+          <w:szCs w:val="36"/>
+        </w:rPr>
+        <w:t>Szanyi Vilmos</w:t>
       </w:r>
     </w:p>
     <w:p>
-      <w:r>
-        <w:t xml:space="preserve">Az egész projekt egy otthoni időtöltésnek indult. Apukám kérése volt, pontosabban kihívása, hogy a lehető leg elemibb alkatrészek felhasználásával készítsek neki egy olyan </w:t>
-      </w:r>
-      <w:r>
-        <w:t>órát,</w:t>
-      </w:r>
-      <w:r>
-        <w:t xml:space="preserve"> ami ledek segítségével kettes számrendszer alapján jelzi ki a pontos időt. Én az alap elképzelés megvalósításához D-flipflopokat választottam. A koncepció nem bonyolult, végső soron 6 ledsoron kell egy felfelé számlálást végezni, amire egy up-counter is tökéletes </w:t>
-      </w:r>
-      <w:r>
-        <w:t>lenne,</w:t>
-      </w:r>
-      <w:r>
-        <w:t xml:space="preserve"> de a kihívás miatt negált kimenetekkel sorba kötött flipflopokkal helyettesítettem. Viselkedés tekintetébe azonos a két rendszer, de mint utólag kiderült ezzel a koncepcióval később továbbfejleszthető az óra, hogy az idő pontos beállítását a flipflopok SET pin segítségével egy mikrovezérlő végezze el, de ez egy későbbi kihívás lesz. A hat ledsor nem azonos hosszúságú ugyanis az órák esetében 24</w:t>
-      </w:r>
-      <w:r>
-        <w:t>-</w:t>
-      </w:r>
-      <w:r>
-        <w:t>ig, a percek és a másodpercek esetében 60 ig kell elszámolni.  Mindhárom részlegnél két</w:t>
-      </w:r>
-      <w:r>
-        <w:t>-</w:t>
-      </w:r>
-      <w:r>
-        <w:t xml:space="preserve">két oszlop van a két számjegy számára. Binárisan nézve a számokat </w:t>
-      </w:r>
-      <w:r>
-        <w:t>láthatjuk,</w:t>
-      </w:r>
-      <w:r>
-        <w:t xml:space="preserve"> hogy nem szükséges mindenhol  a negyedik hatványig egy</w:t>
-      </w:r>
-      <w:r>
-        <w:t>-egy</w:t>
-      </w:r>
-      <w:r>
-        <w:t xml:space="preserve"> led, így a végső eloszlás 2-4—3-4—3-4 led lett oszloponként. A felfelé számlálás esetében mikor az alsóbb rendű időegység eléri maximumát az lead egy órajelet a következő oszlopnak és a RESET pineket használva lenullázza a saját flipflopjait. Így egy folyamatos óra jellegű számolást </w:t>
-      </w:r>
-      <w:r>
-        <w:t>kapunk,</w:t>
-      </w:r>
-      <w:r>
-        <w:t xml:space="preserve"> amely egy 1 Hz es óra jele kötve pontosan 24 óra lefolyása alatt fut körbe. A koncepció hitelesítéséhez legelőször Xilinx ISE segítségével felépítettem a </w:t>
-      </w:r>
-      <w:r>
-        <w:t>kapcsolást,</w:t>
-      </w:r>
-      <w:r>
-        <w:t xml:space="preserve"> amit leszimulálva megbizonyosodtam arról, hogy az elképzelés úgy működik ahogy annak kell. Habár a leszimulált kapcsolási rajz egy merőben kezdetleges változata volt az órának alap ke</w:t>
-      </w:r>
-      <w:r>
-        <w:t>zd</w:t>
-      </w:r>
-      <w:r>
-        <w:t xml:space="preserve">ő löketnek elegendő volt. A vizualizáció hiánya miatt következő lépésben egy valós idejű szimulációt szerettem volna létrehozni így elkezdtem áramkör szimulátorok után </w:t>
-      </w:r>
-      <w:r>
-        <w:t>kutatni,</w:t>
-      </w:r>
-      <w:r>
-        <w:t xml:space="preserve"> amelyek ingyenesen elérhetőek, és egy pilótavizsgánál egyszerűbbek.  A keresési feltételeknek minden tekintetben megfelelt a  Falstadt szimulátor, amely segítségével ismételten felépítettem a kapcsolást és így újabb hibákra és tervezési hiányosságokra </w:t>
-      </w:r>
-      <w:r>
-        <w:t>bukkantam,</w:t>
-      </w:r>
-      <w:r>
-        <w:t xml:space="preserve"> amelyek folyamatos javításával, rövid időn belül sikerült egy működőképes és több szempontból hibamente</w:t>
-      </w:r>
-      <w:r>
-        <w:t>s</w:t>
-      </w:r>
-      <w:r>
-        <w:t xml:space="preserve">ített változatot felvázolnom. </w:t>
-      </w:r>
-      <w:r>
-        <w:t xml:space="preserve">A következő lépés a végleges schematic megalkotása volt, amely értelem szerűen a leghosszabb lépése volt a teljes </w:t>
-      </w:r>
-      <w:r>
-        <w:t>folyamatnak,</w:t>
-      </w:r>
-      <w:r>
-        <w:t xml:space="preserve"> amit az is szemléletesen mutat, hogy a mai napig tökéletesítésre és csiszolásra vár. A </w:t>
-      </w:r>
-      <w:r>
-        <w:t>schematic</w:t>
-      </w:r>
-      <w:r>
-        <w:t xml:space="preserve"> megalkotása közben, mint ahogy az várható volt problémák tömkelegére kellett megoldást találnom. Mivel a </w:t>
-      </w:r>
-      <w:r>
-        <w:t>kapcsolási</w:t>
-      </w:r>
-      <w:r>
-        <w:t xml:space="preserve"> rajzot mindenképpen tényleges NYÁK-ká szeretném alakítani Rögtön az Altium Designer 2018 as változatában kezdtem neki a munkának. </w:t>
+      <w:pPr>
+        <w:rPr>
+          <w:b/>
+          <w:bCs/>
+          <w:sz w:val="32"/>
+          <w:szCs w:val="32"/>
+        </w:rPr>
+      </w:pPr>
+      <w:r>
+        <w:rPr>
+          <w:b/>
+          <w:bCs/>
+          <w:sz w:val="32"/>
+          <w:szCs w:val="32"/>
+        </w:rPr>
+        <w:t>Az elképzelés:</w:t>
       </w:r>
     </w:p>
     <w:p>
+      <w:pPr>
+        <w:rPr>
+          <w:sz w:val="24"/>
+          <w:szCs w:val="24"/>
+        </w:rPr>
+      </w:pPr>
+      <w:r>
+        <w:rPr>
+          <w:sz w:val="24"/>
+          <w:szCs w:val="24"/>
+        </w:rPr>
+        <w:t xml:space="preserve">Az egész projekt egy otthoni időtöltésnek indult. Apukám kérése volt, pontosabban kihívása, hogy a lehető leg elemibb alkatrészek felhasználásával készítsek neki egy olyan </w:t>
+      </w:r>
+      <w:r>
+        <w:rPr>
+          <w:sz w:val="24"/>
+          <w:szCs w:val="24"/>
+        </w:rPr>
+        <w:t>órát,</w:t>
+      </w:r>
+      <w:r>
+        <w:rPr>
+          <w:sz w:val="24"/>
+          <w:szCs w:val="24"/>
+        </w:rPr>
+        <w:t xml:space="preserve"> ami ledek segítségével kettes számrendszer alapján jelzi ki a pontos időt. Én az alap elképzelés megvalósításához D-flipflopokat választottam. A koncepció nem bonyolult, végső soron 6 ledsoron kell egy felfelé számlálást végezni, amire egy up-counter is tökéletes </w:t>
+      </w:r>
+      <w:r>
+        <w:rPr>
+          <w:sz w:val="24"/>
+          <w:szCs w:val="24"/>
+        </w:rPr>
+        <w:t>lenne,</w:t>
+      </w:r>
+      <w:r>
+        <w:rPr>
+          <w:sz w:val="24"/>
+          <w:szCs w:val="24"/>
+        </w:rPr>
+        <w:t xml:space="preserve"> de a kihívás miatt negált kimenetekkel sorba kötött flipflopokkal helyettesítettem. Viselkedés tekintetébe azonos a két rendszer, de mint utólag kiderült ezzel a koncepcióval később továbbfejleszthető az óra, hogy az idő pontos beállítását a flipflopok SET pin segítségével egy mikrovezérlő végezze el, de ez egy későbbi kihívás lesz. A hat ledsor nem azonos hosszúságú ugyanis az órák esetében 24</w:t>
+      </w:r>
+      <w:r>
+        <w:rPr>
+          <w:sz w:val="24"/>
+          <w:szCs w:val="24"/>
+        </w:rPr>
+        <w:t>-</w:t>
+      </w:r>
+      <w:r>
+        <w:rPr>
+          <w:sz w:val="24"/>
+          <w:szCs w:val="24"/>
+        </w:rPr>
+        <w:t>ig, a percek és a másodpercek esetében 60 ig kell elszámolni.  Mindhárom részlegnél két</w:t>
+      </w:r>
+      <w:r>
+        <w:rPr>
+          <w:sz w:val="24"/>
+          <w:szCs w:val="24"/>
+        </w:rPr>
+        <w:t>-</w:t>
+      </w:r>
+      <w:r>
+        <w:rPr>
+          <w:sz w:val="24"/>
+          <w:szCs w:val="24"/>
+        </w:rPr>
+        <w:t xml:space="preserve">két oszlop van a két számjegy számára. Binárisan nézve a számokat </w:t>
+      </w:r>
+      <w:r>
+        <w:rPr>
+          <w:sz w:val="24"/>
+          <w:szCs w:val="24"/>
+        </w:rPr>
+        <w:t>láthatjuk,</w:t>
+      </w:r>
+      <w:r>
+        <w:rPr>
+          <w:sz w:val="24"/>
+          <w:szCs w:val="24"/>
+        </w:rPr>
+        <w:t xml:space="preserve"> hogy nem szükséges mindenhol  a negyedik hatványig egy</w:t>
+      </w:r>
+      <w:r>
+        <w:rPr>
+          <w:sz w:val="24"/>
+          <w:szCs w:val="24"/>
+        </w:rPr>
+        <w:t>-egy</w:t>
+      </w:r>
+      <w:r>
+        <w:rPr>
+          <w:sz w:val="24"/>
+          <w:szCs w:val="24"/>
+        </w:rPr>
+        <w:t xml:space="preserve"> led, így a végső eloszlás 2-4—3-4—3-4 led lett oszloponként. A felfelé számlálás esetében mikor az alsóbb rendű időegység eléri maximumát az lead egy órajelet a következő oszlopnak és a RESET pineket használva lenullázza a saját flipflopjait. Így egy folyamatos óra jellegű számolást </w:t>
+      </w:r>
+      <w:r>
+        <w:rPr>
+          <w:sz w:val="24"/>
+          <w:szCs w:val="24"/>
+        </w:rPr>
+        <w:t>kapunk,</w:t>
+      </w:r>
+      <w:r>
+        <w:rPr>
+          <w:sz w:val="24"/>
+          <w:szCs w:val="24"/>
+        </w:rPr>
+        <w:t xml:space="preserve"> amely egy 1 Hz es óra jele kötve pontosan 24 óra lefolyása alatt fut körbe. A koncepció hitelesítéséhez legelőször Xilinx ISE segítségével felépítettem a </w:t>
+      </w:r>
+      <w:r>
+        <w:rPr>
+          <w:sz w:val="24"/>
+          <w:szCs w:val="24"/>
+        </w:rPr>
+        <w:t>kapcsolást,</w:t>
+      </w:r>
+      <w:r>
+        <w:rPr>
+          <w:sz w:val="24"/>
+          <w:szCs w:val="24"/>
+        </w:rPr>
+        <w:t xml:space="preserve"> amit leszimulálva megbizonyosodtam arról, hogy az elképzelés úgy működik ahogy annak kell. Habár a leszimulált kapcsolási rajz egy merőben kezdetleges változata volt az órának alap ke</w:t>
+      </w:r>
+      <w:r>
+        <w:rPr>
+          <w:sz w:val="24"/>
+          <w:szCs w:val="24"/>
+        </w:rPr>
+        <w:t>zd</w:t>
+      </w:r>
+      <w:r>
+        <w:rPr>
+          <w:sz w:val="24"/>
+          <w:szCs w:val="24"/>
+        </w:rPr>
+        <w:t xml:space="preserve">ő löketnek elegendő volt. A vizualizáció hiánya miatt következő lépésben egy valós idejű szimulációt szerettem volna létrehozni így elkezdtem áramkör szimulátorok után </w:t>
+      </w:r>
+      <w:r>
+        <w:rPr>
+          <w:sz w:val="24"/>
+          <w:szCs w:val="24"/>
+        </w:rPr>
+        <w:t>kutatni,</w:t>
+      </w:r>
+      <w:r>
+        <w:rPr>
+          <w:sz w:val="24"/>
+          <w:szCs w:val="24"/>
+        </w:rPr>
+        <w:t xml:space="preserve"> amelyek ingyenesen elérhetőek, és egy pilótavizsgánál egyszerűbbek.  A keresési feltételeknek minden tekintetben megfelelt a  Falstadt szimulátor, amely segítségével ismételten felépítettem a kapcsolást és így újabb hibákra és tervezési hiányosságokra </w:t>
+      </w:r>
+      <w:r>
+        <w:rPr>
+          <w:sz w:val="24"/>
+          <w:szCs w:val="24"/>
+        </w:rPr>
+        <w:t>bukkantam,</w:t>
+      </w:r>
+      <w:r>
+        <w:rPr>
+          <w:sz w:val="24"/>
+          <w:szCs w:val="24"/>
+        </w:rPr>
+        <w:t xml:space="preserve"> amelyek folyamatos javításával, rövid időn belül sikerült egy működőképes és több szempontból hibamente</w:t>
+      </w:r>
+      <w:r>
+        <w:rPr>
+          <w:sz w:val="24"/>
+          <w:szCs w:val="24"/>
+        </w:rPr>
+        <w:t>s</w:t>
+      </w:r>
+      <w:r>
+        <w:rPr>
+          <w:sz w:val="24"/>
+          <w:szCs w:val="24"/>
+        </w:rPr>
+        <w:t xml:space="preserve">ített változatot felvázolnom. </w:t>
+      </w:r>
+      <w:r>
+        <w:rPr>
+          <w:sz w:val="24"/>
+          <w:szCs w:val="24"/>
+        </w:rPr>
+        <w:t xml:space="preserve">A következő lépés a végleges schematic megalkotása volt, amely értelem szerűen a leghosszabb lépése volt a teljes </w:t>
+      </w:r>
+      <w:r>
+        <w:rPr>
+          <w:sz w:val="24"/>
+          <w:szCs w:val="24"/>
+        </w:rPr>
+        <w:t>folyamatnak,</w:t>
+      </w:r>
+      <w:r>
+        <w:rPr>
+          <w:sz w:val="24"/>
+          <w:szCs w:val="24"/>
+        </w:rPr>
+        <w:t xml:space="preserve"> amit az is szemléletesen mutat, hogy a mai napig tökéletesítésre és csiszolásra vár. A </w:t>
+      </w:r>
+      <w:r>
+        <w:rPr>
+          <w:sz w:val="24"/>
+          <w:szCs w:val="24"/>
+        </w:rPr>
+        <w:t>schematic</w:t>
+      </w:r>
+      <w:r>
+        <w:rPr>
+          <w:sz w:val="24"/>
+          <w:szCs w:val="24"/>
+        </w:rPr>
+        <w:t xml:space="preserve"> megalkotása közben, mint ahogy az várható volt problémák tömkelegére kellett megoldást találnom. Mivel a </w:t>
+      </w:r>
+      <w:r>
+        <w:rPr>
+          <w:sz w:val="24"/>
+          <w:szCs w:val="24"/>
+        </w:rPr>
+        <w:t>kapcsolási</w:t>
+      </w:r>
+      <w:r>
+        <w:rPr>
+          <w:sz w:val="24"/>
+          <w:szCs w:val="24"/>
+        </w:rPr>
+        <w:t xml:space="preserve"> rajzot mindenképpen tényleges NYÁK-ká szeretném alakítani Rögtön az Altium Designer 2018 as változatában kezdtem neki a munkának. </w:t>
+      </w:r>
+    </w:p>
+    <w:p/>
+    <w:p/>
+    <w:p/>
+    <w:p>
+      <w:pPr>
+        <w:rPr>
+          <w:b/>
+          <w:bCs/>
+          <w:sz w:val="32"/>
+          <w:szCs w:val="32"/>
+        </w:rPr>
+      </w:pPr>
+      <w:r>
+        <w:rPr>
+          <w:b/>
+          <w:bCs/>
+          <w:sz w:val="32"/>
+          <w:szCs w:val="32"/>
+        </w:rPr>
+        <w:lastRenderedPageBreak/>
+        <w:t>Kezdeti lépések</w:t>
+      </w:r>
+      <w:r>
+        <w:rPr>
+          <w:b/>
+          <w:bCs/>
+          <w:sz w:val="32"/>
+          <w:szCs w:val="32"/>
+        </w:rPr>
+        <w:t>:</w:t>
+      </w:r>
+    </w:p>
+    <w:p>
+      <w:pPr>
+        <w:rPr>
+          <w:sz w:val="24"/>
+          <w:szCs w:val="24"/>
+        </w:rPr>
+      </w:pPr>
+      <w:r>
+        <w:rPr>
+          <w:b/>
+          <w:bCs/>
+          <w:sz w:val="32"/>
+          <w:szCs w:val="32"/>
+        </w:rPr>
+        <w:drawing>
+          <wp:inline distT="0" distB="0" distL="0" distR="0" wp14:anchorId="78850F53" wp14:editId="42919638">
+            <wp:extent cx="4923693" cy="3867531"/>
+            <wp:effectExtent l="0" t="0" r="0" b="0"/>
+            <wp:docPr id="7" name="Kép 7"/>
+            <wp:cNvGraphicFramePr>
+              <a:graphicFrameLocks xmlns:a="http://schemas.openxmlformats.org/drawingml/2006/main" noChangeAspect="1"/>
+            </wp:cNvGraphicFramePr>
+            <a:graphic xmlns:a="http://schemas.openxmlformats.org/drawingml/2006/main">
+              <a:graphicData uri="http://schemas.openxmlformats.org/drawingml/2006/picture">
+                <pic:pic xmlns:pic="http://schemas.openxmlformats.org/drawingml/2006/picture">
+                  <pic:nvPicPr>
+                    <pic:cNvPr id="1" name=""/>
+                    <pic:cNvPicPr/>
+                  </pic:nvPicPr>
+                  <pic:blipFill>
+                    <a:blip r:embed="rId4"/>
+                    <a:stretch>
+                      <a:fillRect/>
+                    </a:stretch>
+                  </pic:blipFill>
+                  <pic:spPr>
+                    <a:xfrm>
+                      <a:off x="0" y="0"/>
+                      <a:ext cx="4967849" cy="3902215"/>
+                    </a:xfrm>
+                    <a:prstGeom prst="rect">
+                      <a:avLst/>
+                    </a:prstGeom>
+                  </pic:spPr>
+                </pic:pic>
+              </a:graphicData>
+            </a:graphic>
+          </wp:inline>
+        </w:drawing>
+      </w:r>
+    </w:p>
+    <w:p>
+      <w:pPr>
+        <w:rPr>
+          <w:sz w:val="24"/>
+          <w:szCs w:val="24"/>
+        </w:rPr>
+      </w:pPr>
+      <w:r>
+        <w:rPr>
+          <w:sz w:val="24"/>
+          <w:szCs w:val="24"/>
+        </w:rPr>
+        <w:t xml:space="preserve">A kapcsolás kezdetleges változata az ISE programban. Mint látható félig befejezettlen és számos </w:t>
+      </w:r>
+      <w:r>
+        <w:rPr>
+          <w:sz w:val="24"/>
+          <w:szCs w:val="24"/>
+        </w:rPr>
+        <w:t>egetverően súlyos hibát tartalmaz</w:t>
+      </w:r>
+      <w:r>
+        <w:rPr>
+          <w:sz w:val="24"/>
+          <w:szCs w:val="24"/>
+        </w:rPr>
+        <w:t xml:space="preserve">. Tekintve, hogy a Projekt </w:t>
+      </w:r>
+      <w:r>
+        <w:rPr>
+          <w:sz w:val="24"/>
+          <w:szCs w:val="24"/>
+        </w:rPr>
+        <w:t xml:space="preserve">legelső tehát </w:t>
+      </w:r>
+      <w:r>
+        <w:rPr>
+          <w:sz w:val="24"/>
+          <w:szCs w:val="24"/>
+        </w:rPr>
+        <w:t>kezdő lépése volt</w:t>
+      </w:r>
+      <w:r>
+        <w:rPr>
+          <w:sz w:val="24"/>
+          <w:szCs w:val="24"/>
+        </w:rPr>
+        <w:t>,</w:t>
+      </w:r>
+      <w:r>
+        <w:rPr>
+          <w:sz w:val="24"/>
+          <w:szCs w:val="24"/>
+        </w:rPr>
+        <w:t xml:space="preserve"> leginkább az ötlet felvázolása, valamint a koncepció validálása volt a cél</w:t>
+      </w:r>
+      <w:r>
+        <w:rPr>
+          <w:sz w:val="24"/>
+          <w:szCs w:val="24"/>
+        </w:rPr>
+        <w:t xml:space="preserve"> ennek a létrehozásával</w:t>
+      </w:r>
+      <w:r>
+        <w:rPr>
+          <w:sz w:val="24"/>
+          <w:szCs w:val="24"/>
+        </w:rPr>
+        <w:t>. A folyamatos tanulás elengedhetetlen volt, hogy később a már komplexebb tervezési lépéseknél a hibákat megtaláljam és kijavítsam</w:t>
+      </w:r>
+      <w:r>
+        <w:rPr>
+          <w:sz w:val="24"/>
+          <w:szCs w:val="24"/>
+        </w:rPr>
+        <w:t>, amelyek remélhetőleg nagyszámban meg is történtek így hamarosan végre ténylegesen elkészülhet a NYÁK</w:t>
+      </w:r>
+      <w:r>
+        <w:rPr>
+          <w:sz w:val="24"/>
+          <w:szCs w:val="24"/>
+        </w:rPr>
+        <w:t>.</w:t>
+      </w:r>
+    </w:p>
+    <w:p>
       <w:r>
         <w:rPr>
           <w:noProof/>
         </w:rPr>
-        <w:lastRenderedPageBreak/>
         <w:drawing>
-          <wp:inline distT="0" distB="0" distL="0" distR="0" wp14:anchorId="04C72BCF" wp14:editId="0E85B36B">
-            <wp:extent cx="4614226" cy="3733800"/>
-            <wp:effectExtent l="0" t="0" r="0" b="0"/>
+          <wp:inline distT="0" distB="0" distL="0" distR="0" wp14:anchorId="04C72BCF" wp14:editId="0A1C967F">
+            <wp:extent cx="4282831" cy="3465637"/>
+            <wp:effectExtent l="0" t="0" r="3810" b="1905"/>
             <wp:docPr id="1" name="Kép 1"/>
             <wp:cNvGraphicFramePr>
               <a:graphicFrameLocks xmlns:a="http://schemas.openxmlformats.org/drawingml/2006/main" noChangeAspect="1"/>
@@ -137,7 +484,7 @@
                     </pic:cNvPicPr>
                   </pic:nvPicPr>
                   <pic:blipFill>
-                    <a:blip r:embed="rId4" cstate="print">
+                    <a:blip r:embed="rId5" cstate="print">
                       <a:extLst>
                         <a:ext uri="{28A0092B-C50C-407E-A947-70E740481C1C}">
                           <a14:useLocalDpi xmlns:a14="http://schemas.microsoft.com/office/drawing/2010/main" val="0"/>
@@ -152,7 +499,7 @@
                   <pic:spPr bwMode="auto">
                     <a:xfrm>
                       <a:off x="0" y="0"/>
-                      <a:ext cx="4615003" cy="3734429"/>
+                      <a:ext cx="4311304" cy="3488677"/>
                     </a:xfrm>
                     <a:prstGeom prst="rect">
                       <a:avLst/>
@@ -170,21 +517,109 @@
       </w:r>
     </w:p>
     <w:p>
-      <w:r>
-        <w:t>A Falstadt szimulátor kapcsolása</w:t>
+      <w:pPr>
+        <w:rPr>
+          <w:sz w:val="24"/>
+          <w:szCs w:val="24"/>
+        </w:rPr>
+      </w:pPr>
+      <w:r>
+        <w:rPr>
+          <w:sz w:val="24"/>
+          <w:szCs w:val="24"/>
+        </w:rPr>
+        <w:lastRenderedPageBreak/>
+        <w:t xml:space="preserve">A </w:t>
+      </w:r>
+      <w:r>
+        <w:rPr>
+          <w:sz w:val="24"/>
+          <w:szCs w:val="24"/>
+        </w:rPr>
+        <w:t xml:space="preserve">következő lépés volt </w:t>
+      </w:r>
+      <w:r>
+        <w:rPr>
+          <w:sz w:val="24"/>
+          <w:szCs w:val="24"/>
+        </w:rPr>
+        <w:t>Falstadt szimulátor</w:t>
+      </w:r>
+      <w:r>
+        <w:rPr>
+          <w:sz w:val="24"/>
+          <w:szCs w:val="24"/>
+        </w:rPr>
+        <w:t xml:space="preserve">ban felépíteni egy már működő </w:t>
+      </w:r>
+      <w:r>
+        <w:rPr>
+          <w:sz w:val="24"/>
+          <w:szCs w:val="24"/>
+        </w:rPr>
+        <w:t xml:space="preserve">kapcsolást még tényleges alkatrészek kikeresése nélkül csupán a logikát vizsgálva. A program működéséből fakadóan még ez a kapcsolás is tartalmaz hibákat, de a készítése közben számos az ISE-ben vétett hiba már itt kiküszöbölésre került. A logikai alapját az órának mai napig a fent látható kapcsolás adja, amelyhez többször visszatértem ellenőrizni a készítési folyamat során. Habár a program valós időben változó szimulációt képes végezni, sokkal jobban kedveli a milliszekundumban mérhető időközöket így érthető, hogy finoman fogalmazva nem szerette ha valós 1 Hz frekvenciájú órajelet próbáltam használni egy szimulált 555ös áramkör bekötésével. A diavetítés elkerülése végett inkább egy virtuális órajelet hoztam létre, jóval gyorsabb frekvenciával így ellenőrizni tudtam a </w:t>
+      </w:r>
+      <w:r>
+        <w:rPr>
+          <w:sz w:val="24"/>
+          <w:szCs w:val="24"/>
+        </w:rPr>
+        <w:t>végig futás</w:t>
+      </w:r>
+      <w:r>
+        <w:rPr>
+          <w:sz w:val="24"/>
+          <w:szCs w:val="24"/>
+        </w:rPr>
+        <w:t xml:space="preserve"> pontosságát már a ledek leolvasásával is. Itt épült meg a majd később részletezett és mé</w:t>
+      </w:r>
+      <w:r>
+        <w:rPr>
+          <w:sz w:val="24"/>
+          <w:szCs w:val="24"/>
+        </w:rPr>
+        <w:t>g mai napig</w:t>
+      </w:r>
+      <w:r>
+        <w:rPr>
+          <w:sz w:val="24"/>
+          <w:szCs w:val="24"/>
+        </w:rPr>
+        <w:t xml:space="preserve"> finomításra váró idő beállító egység</w:t>
+      </w:r>
+      <w:r>
+        <w:rPr>
+          <w:sz w:val="24"/>
+          <w:szCs w:val="24"/>
+        </w:rPr>
+        <w:t>.</w:t>
       </w:r>
     </w:p>
     <w:p>
-      <w:r>
+      <w:pPr>
+        <w:rPr>
+          <w:b/>
+          <w:bCs/>
+          <w:sz w:val="32"/>
+          <w:szCs w:val="32"/>
+        </w:rPr>
+      </w:pPr>
+      <w:r>
+        <w:rPr>
+          <w:b/>
+          <w:bCs/>
+          <w:sz w:val="32"/>
+          <w:szCs w:val="32"/>
+        </w:rPr>
         <w:t>Flipflopok:</w:t>
       </w:r>
     </w:p>
     <w:p>
       <w:r>
         <w:drawing>
-          <wp:inline distT="0" distB="0" distL="0" distR="0" wp14:anchorId="2CE12875" wp14:editId="059C345F">
-            <wp:extent cx="3662948" cy="3209925"/>
-            <wp:effectExtent l="0" t="0" r="0" b="0"/>
+          <wp:inline distT="0" distB="0" distL="0" distR="0" wp14:anchorId="2CE12875" wp14:editId="2EC045A9">
+            <wp:extent cx="4450274" cy="3899877"/>
+            <wp:effectExtent l="0" t="0" r="7620" b="5715"/>
             <wp:docPr id="2" name="Kép 2" descr="A képen asztal látható&#10;&#10;Automatikusan generált leírás"/>
             <wp:cNvGraphicFramePr>
               <a:graphicFrameLocks xmlns:a="http://schemas.openxmlformats.org/drawingml/2006/main" noChangeAspect="1"/>
@@ -197,7 +632,7 @@
                     <pic:cNvPicPr/>
                   </pic:nvPicPr>
                   <pic:blipFill>
-                    <a:blip r:embed="rId5"/>
+                    <a:blip r:embed="rId6"/>
                     <a:stretch>
                       <a:fillRect/>
                     </a:stretch>
@@ -205,7 +640,7 @@
                   <pic:spPr>
                     <a:xfrm>
                       <a:off x="0" y="0"/>
-                      <a:ext cx="3666731" cy="3213240"/>
+                      <a:ext cx="4465886" cy="3913558"/>
                     </a:xfrm>
                     <a:prstGeom prst="rect">
                       <a:avLst/>
@@ -219,85 +654,209 @@
       </w:r>
     </w:p>
     <w:p>
-      <w:r>
+      <w:pPr>
+        <w:rPr>
+          <w:sz w:val="24"/>
+          <w:szCs w:val="24"/>
+        </w:rPr>
+      </w:pPr>
+      <w:r>
+        <w:rPr>
+          <w:sz w:val="24"/>
+          <w:szCs w:val="24"/>
+        </w:rPr>
         <w:t>A megvalósításhoz elsőnek ki kellett választanom a megfelelő flipflopokat</w:t>
       </w:r>
       <w:r>
+        <w:rPr>
+          <w:sz w:val="24"/>
+          <w:szCs w:val="24"/>
+        </w:rPr>
         <w:t>, amelyek a leginkább lefedik az igényeimet.</w:t>
       </w:r>
       <w:r>
+        <w:rPr>
+          <w:sz w:val="24"/>
+          <w:szCs w:val="24"/>
+        </w:rPr>
         <w:t xml:space="preserve"> Egy felfutóélre aktiválódó típust kerestem elérhető áron és hálistennek széles választékból keresgélhettem.</w:t>
       </w:r>
       <w:r>
+        <w:rPr>
+          <w:sz w:val="24"/>
+          <w:szCs w:val="24"/>
+        </w:rPr>
         <w:t xml:space="preserve"> A</w:t>
       </w:r>
       <w:r>
+        <w:rPr>
+          <w:sz w:val="24"/>
+          <w:szCs w:val="24"/>
+        </w:rPr>
         <w:t xml:space="preserve"> végső</w:t>
       </w:r>
       <w:r>
+        <w:rPr>
+          <w:sz w:val="24"/>
+          <w:szCs w:val="24"/>
+        </w:rPr>
         <w:t xml:space="preserve"> választás a CD4013-as elnevezésű kettős flipflop lett kétszer hét pines lábkiosztással. A négyszeres flipflopok használata is felmerült, viszont ezeknél a resetelés lehetősége nem volt adott. Ezek hiányában nem lehetne egyszerűen vagy </w:t>
       </w:r>
       <w:r>
+        <w:rPr>
+          <w:sz w:val="24"/>
+          <w:szCs w:val="24"/>
+        </w:rPr>
         <w:t>beállítani,</w:t>
       </w:r>
       <w:r>
-        <w:t xml:space="preserve"> hogy egy adott </w:t>
-      </w:r>
-      <w:r>
+        <w:rPr>
+          <w:sz w:val="24"/>
+          <w:szCs w:val="24"/>
+        </w:rPr>
+        <w:t xml:space="preserve"> hogy egy adott oszlop számlálása </w:t>
+      </w:r>
+      <w:r>
+        <w:rPr>
+          <w:sz w:val="24"/>
+          <w:szCs w:val="24"/>
+        </w:rPr>
+        <w:t xml:space="preserve">mikor álljon meg, adja tovább az órajelet majd nullázódjon le. Ezért a SET és RESET pinekkel rendelkező változat lett a </w:t>
+      </w:r>
+      <w:r>
+        <w:rPr>
+          <w:sz w:val="24"/>
+          <w:szCs w:val="24"/>
+        </w:rPr>
+        <w:t>befutó,</w:t>
+      </w:r>
+      <w:r>
+        <w:rPr>
+          <w:sz w:val="24"/>
+          <w:szCs w:val="24"/>
+        </w:rPr>
+        <w:t xml:space="preserve"> amely később jó döntésnek bizonyult ugyanis a </w:t>
+      </w:r>
+      <w:r>
+        <w:rPr>
+          <w:sz w:val="24"/>
+          <w:szCs w:val="24"/>
+        </w:rPr>
+        <w:t>későbbiekben,</w:t>
+      </w:r>
+      <w:r>
+        <w:rPr>
+          <w:sz w:val="24"/>
+          <w:szCs w:val="24"/>
+        </w:rPr>
+        <w:t xml:space="preserve"> ha az óra fejlesztésére kerülne sor, a SET pinek segítségével egy mikrovezérlő is beállíthatja a pontos időt. Az első flipflopot leszámítva az órajelek az előző flipflop Q-negált kimenetéről érkeznek </w:t>
+      </w:r>
+      <w:r>
+        <w:rPr>
+          <w:sz w:val="24"/>
+          <w:szCs w:val="24"/>
+        </w:rPr>
         <w:lastRenderedPageBreak/>
-        <w:t xml:space="preserve">oszlop számlálása </w:t>
-      </w:r>
-      <w:r>
-        <w:t xml:space="preserve">mikor álljon meg, adja tovább az órajelet majd nullázódjon le. Ezért a SET és RESET pinekkel rendelkező változat lett a </w:t>
-      </w:r>
-      <w:r>
-        <w:t>befutó,</w:t>
-      </w:r>
-      <w:r>
-        <w:t xml:space="preserve"> amely később jó döntésnek bizonyult ugyanis a </w:t>
-      </w:r>
-      <w:r>
-        <w:t>későbbiekben,</w:t>
-      </w:r>
-      <w:r>
-        <w:t xml:space="preserve"> ha az óra fejlesztésére kerülne sor, a SET pinek segítségével egy mikrovezérlő is beállíthatja a pontos időt. Az első flipflopot leszámítva az órajelek az előző flipflop Q-negált kimenetéről érkeznek így végsősoron egy frekvenciaosztást hozunk létre a kettes számrendszer használata miatt. </w:t>
-      </w:r>
-      <w:r>
+        <w:t xml:space="preserve">így végsősoron egy frekvenciaosztást hozunk létre a kettes számrendszer használata miatt. </w:t>
+      </w:r>
+      <w:r>
+        <w:rPr>
+          <w:sz w:val="24"/>
+          <w:szCs w:val="24"/>
+        </w:rPr>
         <w:t>A kiválasztott flipflopok mind furatszerelt kivitelben lettek beszerezve a könnyebb forraszthatóság érdekében ugyanis gyakorlat híján az felületszerelt alkatrészek használatát nem mertem elvállalni. A lábkiosztás standardnak mondható</w:t>
       </w:r>
       <w:r>
+        <w:rPr>
+          <w:sz w:val="24"/>
+          <w:szCs w:val="24"/>
+        </w:rPr>
         <w:t xml:space="preserve">: a 7 es pin a föld míg a 14 es pin a tápellátásra szolgál, így mindkét oldalon marad 6-6 pin a két </w:t>
       </w:r>
       <w:r>
+        <w:rPr>
+          <w:sz w:val="24"/>
+          <w:szCs w:val="24"/>
+        </w:rPr>
         <w:t>flipflop</w:t>
       </w:r>
       <w:r>
+        <w:rPr>
+          <w:sz w:val="24"/>
+          <w:szCs w:val="24"/>
+        </w:rPr>
         <w:t xml:space="preserve"> számára ( kimenet; negált kimenet; órajel bemenet; RESET bemenet; D-bemenet; és a SET beállító bemenet.). Összesen </w:t>
       </w:r>
       <w:r>
+        <w:rPr>
+          <w:sz w:val="24"/>
+          <w:szCs w:val="24"/>
+        </w:rPr>
         <w:t>10+1 IC kerül a NYÁKra</w:t>
       </w:r>
       <w:r>
-        <w:t>, ebből tíz látja el az óra részét az áramkörnek míg a plusz egy az 1 Hertzes órajel előállításában vesz részt. A ledeket a flipflop Q kimenetei vezérlik egy MOSFET segítségével. minden flipflophoz tartozik 1 led ami indikálja az adott flipflopban tárolt értéket. A resetelés az adott flipflop oszlop megfelelő számértékének elérésekor a kimenetek megfelelő logikai kapcsolatának megállapításával történik</w:t>
-      </w:r>
-      <w:r>
+        <w:rPr>
+          <w:sz w:val="24"/>
+          <w:szCs w:val="24"/>
+        </w:rPr>
+        <w:t xml:space="preserve">, ebből tíz látja el az óra részét az áramkörnek míg a plusz egy az 1 Hertzes órajel előállításában vesz részt. A ledeket a flipflop Q kimenetei vezérlik egy MOSFET segítségével. minden flipflophoz tartozik 1 </w:t>
+      </w:r>
+      <w:r>
+        <w:rPr>
+          <w:sz w:val="24"/>
+          <w:szCs w:val="24"/>
+        </w:rPr>
+        <w:t>led,</w:t>
+      </w:r>
+      <w:r>
+        <w:rPr>
+          <w:sz w:val="24"/>
+          <w:szCs w:val="24"/>
+        </w:rPr>
+        <w:t xml:space="preserve"> ami indikálja az adott flipflopban tárolt értéket. A resetelés az adott flipflop oszlop megfelelő számértékének elérésekor a kimenetek megfelelő logikai kapcsolatának megállapításával történik</w:t>
+      </w:r>
+      <w:r>
+        <w:rPr>
+          <w:sz w:val="24"/>
+          <w:szCs w:val="24"/>
+        </w:rPr>
         <w:t xml:space="preserve"> 6 darab AND gate segítségével.</w:t>
       </w:r>
     </w:p>
     <w:p>
-      <w:r>
+      <w:pPr>
+        <w:rPr>
+          <w:b/>
+          <w:bCs/>
+          <w:sz w:val="32"/>
+          <w:szCs w:val="32"/>
+        </w:rPr>
+      </w:pPr>
+      <w:r>
+        <w:rPr>
+          <w:b/>
+          <w:bCs/>
+          <w:sz w:val="32"/>
+          <w:szCs w:val="32"/>
+        </w:rPr>
         <w:t xml:space="preserve"> </w:t>
       </w:r>
       <w:r>
+        <w:rPr>
+          <w:b/>
+          <w:bCs/>
+          <w:sz w:val="32"/>
+          <w:szCs w:val="32"/>
+        </w:rPr>
         <w:t>Az AND kapuk:</w:t>
       </w:r>
     </w:p>
     <w:p>
       <w:r>
         <w:drawing>
-          <wp:inline distT="0" distB="0" distL="0" distR="0" wp14:anchorId="11F9FA3D" wp14:editId="5C9743C1">
-            <wp:extent cx="3593227" cy="4048369"/>
-            <wp:effectExtent l="0" t="0" r="7620" b="0"/>
+          <wp:inline distT="0" distB="0" distL="0" distR="0" wp14:anchorId="11F9FA3D" wp14:editId="258A4D56">
+            <wp:extent cx="3727939" cy="4200146"/>
+            <wp:effectExtent l="0" t="0" r="6350" b="0"/>
             <wp:docPr id="3" name="Kép 3"/>
             <wp:cNvGraphicFramePr>
               <a:graphicFrameLocks xmlns:a="http://schemas.openxmlformats.org/drawingml/2006/main" noChangeAspect="1"/>
@@ -310,7 +869,7 @@
                     <pic:cNvPicPr/>
                   </pic:nvPicPr>
                   <pic:blipFill>
-                    <a:blip r:embed="rId6"/>
+                    <a:blip r:embed="rId7"/>
                     <a:stretch>
                       <a:fillRect/>
                     </a:stretch>
@@ -318,7 +877,7 @@
                   <pic:spPr>
                     <a:xfrm>
                       <a:off x="0" y="0"/>
-                      <a:ext cx="3597080" cy="4052711"/>
+                      <a:ext cx="3761276" cy="4237706"/>
                     </a:xfrm>
                     <a:prstGeom prst="rect">
                       <a:avLst/>
@@ -332,43 +891,954 @@
       </w:r>
     </w:p>
     <w:p>
-      <w:r>
+      <w:pPr>
+        <w:rPr>
+          <w:sz w:val="24"/>
+          <w:szCs w:val="24"/>
+        </w:rPr>
+      </w:pPr>
+      <w:r>
+        <w:rPr>
+          <w:sz w:val="24"/>
+          <w:szCs w:val="24"/>
+        </w:rPr>
         <w:t xml:space="preserve">Az AND kapuk </w:t>
       </w:r>
       <w:r>
+        <w:rPr>
+          <w:sz w:val="24"/>
+          <w:szCs w:val="24"/>
+        </w:rPr>
         <w:t>kizárólagosan a resetelés biztosításához lettek beszerelve az áramkörbe, de egy extraként az idő beállításhoz is később egy szükséges elem lesz. Jelen helyzetben négy</w:t>
       </w:r>
       <w:r>
+        <w:rPr>
+          <w:sz w:val="24"/>
+          <w:szCs w:val="24"/>
+        </w:rPr>
         <w:t xml:space="preserve"> CD4082 típusú,</w:t>
       </w:r>
       <w:r>
+        <w:rPr>
+          <w:sz w:val="24"/>
+          <w:szCs w:val="24"/>
+        </w:rPr>
         <w:t xml:space="preserve"> dupla tokozású AND gate látja el a már fentebb részletezett feladatokat.</w:t>
       </w:r>
       <w:r>
-        <w:t xml:space="preserve"> Mindegyik kapu 4 bemenettel rendelkezik, oldalankénti osztásban, tehát ha nézzük a kimenetet</w:t>
-      </w:r>
-      <w:r>
-        <w:t xml:space="preserve"> Az Kapuk kimenete egyenként egy BAT85 típusú diódával van védve a visszáramtól</w:t>
-      </w:r>
-      <w:r>
+        <w:rPr>
+          <w:sz w:val="24"/>
+          <w:szCs w:val="24"/>
+        </w:rPr>
+        <w:t xml:space="preserve"> Mindegyik kapu 4 bemenettel rendelkezik, oldalankénti osztásban, tehát </w:t>
+      </w:r>
+      <w:r>
+        <w:rPr>
+          <w:sz w:val="24"/>
+          <w:szCs w:val="24"/>
+        </w:rPr>
+        <w:t>ha a lábakat nézzük észrevehetjük, hogy oldalanként van egy-egy be nem kötött "Non-connected" láb.</w:t>
+      </w:r>
+      <w:r>
+        <w:rPr>
+          <w:sz w:val="24"/>
+          <w:szCs w:val="24"/>
+        </w:rPr>
+        <w:t xml:space="preserve"> A vdd </w:t>
+      </w:r>
+      <w:r>
+        <w:rPr>
+          <w:sz w:val="24"/>
+          <w:szCs w:val="24"/>
+        </w:rPr>
+        <w:t xml:space="preserve">pozitív </w:t>
+      </w:r>
+      <w:r>
+        <w:rPr>
+          <w:sz w:val="24"/>
+          <w:szCs w:val="24"/>
+        </w:rPr>
+        <w:t>tápfeszültség itt is szokásosan a tizennégyes pinre, míg a vss tehát a</w:t>
+      </w:r>
+      <w:r>
+        <w:rPr>
+          <w:sz w:val="24"/>
+          <w:szCs w:val="24"/>
+        </w:rPr>
+        <w:t xml:space="preserve"> negatív tápfeszültség</w:t>
+      </w:r>
+      <w:r>
+        <w:rPr>
+          <w:sz w:val="24"/>
+          <w:szCs w:val="24"/>
+        </w:rPr>
+        <w:t xml:space="preserve"> (tehát a földelés jelen esetben) </w:t>
+      </w:r>
+      <w:r>
+        <w:rPr>
+          <w:sz w:val="24"/>
+          <w:szCs w:val="24"/>
+        </w:rPr>
+        <w:t>a hetes lábra van bekötve.</w:t>
+      </w:r>
+      <w:r>
+        <w:rPr>
+          <w:sz w:val="24"/>
+          <w:szCs w:val="24"/>
+        </w:rPr>
+        <w:t xml:space="preserve"> </w:t>
+      </w:r>
+      <w:r>
+        <w:rPr>
+          <w:sz w:val="24"/>
+          <w:szCs w:val="24"/>
+        </w:rPr>
+        <w:t>A Kapuk kimenete egyenként egy BAT85 típusú diódával van védve a</w:t>
+      </w:r>
+      <w:r>
+        <w:rPr>
+          <w:sz w:val="24"/>
+          <w:szCs w:val="24"/>
+        </w:rPr>
+        <w:t>z esetlegesen megjelenhető káros</w:t>
+      </w:r>
+      <w:r>
+        <w:rPr>
+          <w:sz w:val="24"/>
+          <w:szCs w:val="24"/>
+        </w:rPr>
+        <w:t xml:space="preserve"> </w:t>
+      </w:r>
+      <w:r>
+        <w:rPr>
+          <w:sz w:val="24"/>
+          <w:szCs w:val="24"/>
+        </w:rPr>
+        <w:lastRenderedPageBreak/>
+        <w:t>visszáramtól</w:t>
+      </w:r>
+      <w:r>
+        <w:rPr>
+          <w:sz w:val="24"/>
+          <w:szCs w:val="24"/>
+        </w:rPr>
         <w:t>. Így</w:t>
       </w:r>
       <w:r>
-        <w:t xml:space="preserve"> mikor Full Reset gombal adunk feszültsé</w:t>
-      </w:r>
-      <w:r>
+        <w:rPr>
+          <w:sz w:val="24"/>
+          <w:szCs w:val="24"/>
+        </w:rPr>
+        <w:t xml:space="preserve"> mikor Full Reset </w:t>
+      </w:r>
+      <w:r>
+        <w:rPr>
+          <w:sz w:val="24"/>
+          <w:szCs w:val="24"/>
+        </w:rPr>
+        <w:t>gombbal</w:t>
+      </w:r>
+      <w:r>
+        <w:rPr>
+          <w:sz w:val="24"/>
+          <w:szCs w:val="24"/>
+        </w:rPr>
+        <w:t xml:space="preserve"> adunk feszültsé</w:t>
+      </w:r>
+      <w:r>
+        <w:rPr>
+          <w:sz w:val="24"/>
+          <w:szCs w:val="24"/>
+        </w:rPr>
         <w:t xml:space="preserve">get a Reset pineket összekötő vezetékre, nem károsodnak az AND kapujaink. </w:t>
+      </w:r>
+      <w:r>
+        <w:rPr>
+          <w:sz w:val="24"/>
+          <w:szCs w:val="24"/>
+        </w:rPr>
+        <w:t>Ezek a logikai kapuk így garantálni tudják a flipflopok (tehát közvetve a ledek) megfelelő nullázódását és a nem lehetséges időpontok kijelzésének megakadályozását.</w:t>
       </w:r>
     </w:p>
     <w:p>
-      <w:r>
-        <w:lastRenderedPageBreak/>
-        <w:t>a ledek vezérlése</w:t>
+      <w:pPr>
+        <w:rPr>
+          <w:b/>
+          <w:bCs/>
+          <w:sz w:val="32"/>
+          <w:szCs w:val="32"/>
+        </w:rPr>
+      </w:pPr>
+      <w:r>
+        <w:rPr>
+          <w:b/>
+          <w:bCs/>
+          <w:sz w:val="32"/>
+          <w:szCs w:val="32"/>
+        </w:rPr>
+        <w:t>A</w:t>
+      </w:r>
+      <w:r>
+        <w:rPr>
+          <w:b/>
+          <w:bCs/>
+          <w:sz w:val="32"/>
+          <w:szCs w:val="32"/>
+        </w:rPr>
+        <w:t xml:space="preserve"> ledek</w:t>
+      </w:r>
+      <w:r>
+        <w:rPr>
+          <w:b/>
+          <w:bCs/>
+          <w:sz w:val="32"/>
+          <w:szCs w:val="32"/>
+        </w:rPr>
+        <w:t>:</w:t>
       </w:r>
     </w:p>
     <w:p>
       <w:r>
-        <w:t>Az órajel</w:t>
+        <w:drawing>
+          <wp:inline distT="0" distB="0" distL="0" distR="0" wp14:anchorId="7BD55DB3" wp14:editId="059F0267">
+            <wp:extent cx="5650523" cy="2811614"/>
+            <wp:effectExtent l="0" t="0" r="7620" b="8255"/>
+            <wp:docPr id="4" name="Kép 4"/>
+            <wp:cNvGraphicFramePr>
+              <a:graphicFrameLocks xmlns:a="http://schemas.openxmlformats.org/drawingml/2006/main" noChangeAspect="1"/>
+            </wp:cNvGraphicFramePr>
+            <a:graphic xmlns:a="http://schemas.openxmlformats.org/drawingml/2006/main">
+              <a:graphicData uri="http://schemas.openxmlformats.org/drawingml/2006/picture">
+                <pic:pic xmlns:pic="http://schemas.openxmlformats.org/drawingml/2006/picture">
+                  <pic:nvPicPr>
+                    <pic:cNvPr id="1" name=""/>
+                    <pic:cNvPicPr/>
+                  </pic:nvPicPr>
+                  <pic:blipFill>
+                    <a:blip r:embed="rId8"/>
+                    <a:stretch>
+                      <a:fillRect/>
+                    </a:stretch>
+                  </pic:blipFill>
+                  <pic:spPr>
+                    <a:xfrm>
+                      <a:off x="0" y="0"/>
+                      <a:ext cx="5678324" cy="2825447"/>
+                    </a:xfrm>
+                    <a:prstGeom prst="rect">
+                      <a:avLst/>
+                    </a:prstGeom>
+                  </pic:spPr>
+                </pic:pic>
+              </a:graphicData>
+            </a:graphic>
+          </wp:inline>
+        </w:drawing>
+      </w:r>
+    </w:p>
+    <w:p>
+      <w:pPr>
+        <w:rPr>
+          <w:sz w:val="24"/>
+          <w:szCs w:val="24"/>
+        </w:rPr>
+      </w:pPr>
+      <w:r>
+        <w:rPr>
+          <w:sz w:val="24"/>
+          <w:szCs w:val="24"/>
+        </w:rPr>
+        <w:t xml:space="preserve">A </w:t>
+      </w:r>
+      <w:r>
+        <w:rPr>
+          <w:sz w:val="24"/>
+          <w:szCs w:val="24"/>
+        </w:rPr>
+        <w:t>kijelzést</w:t>
+      </w:r>
+      <w:r>
+        <w:rPr>
+          <w:sz w:val="24"/>
+          <w:szCs w:val="24"/>
+        </w:rPr>
+        <w:t xml:space="preserve"> egyszerű </w:t>
+      </w:r>
+      <w:r>
+        <w:rPr>
+          <w:sz w:val="24"/>
+          <w:szCs w:val="24"/>
+        </w:rPr>
+        <w:t>Kínából</w:t>
+      </w:r>
+      <w:r>
+        <w:rPr>
+          <w:sz w:val="24"/>
+          <w:szCs w:val="24"/>
+        </w:rPr>
+        <w:t xml:space="preserve"> nagykiszerelésben rendelt piros színű </w:t>
+      </w:r>
+      <w:r>
+        <w:rPr>
+          <w:sz w:val="24"/>
+          <w:szCs w:val="24"/>
+        </w:rPr>
+        <w:t>ledekkel oldottam meg. Egyenként 20 mA áramot vesznek fel és 1.9-2.1 V feszültségen működnek, éppen ezért Az 5V</w:t>
+      </w:r>
+      <w:r>
+        <w:rPr>
+          <w:sz w:val="24"/>
+          <w:szCs w:val="24"/>
+        </w:rPr>
+        <w:t>-</w:t>
+      </w:r>
+      <w:r>
+        <w:rPr>
+          <w:sz w:val="24"/>
+          <w:szCs w:val="24"/>
+        </w:rPr>
+        <w:t>os tápfeszültséget egy 150 Ohmos ellenállással csökkentettem a megfelelő szintre. Minden Led saját vezérlést kapott egy MOSFET segítségével így biztosítva, hogy a flipflopok logikai kimeneteivel tudjuk szabályozni őket</w:t>
+      </w:r>
+      <w:r>
+        <w:rPr>
+          <w:sz w:val="24"/>
+          <w:szCs w:val="24"/>
+        </w:rPr>
+        <w:t xml:space="preserve">. Mint a képen is látható </w:t>
+      </w:r>
+      <w:r>
+        <w:rPr>
+          <w:sz w:val="24"/>
+          <w:szCs w:val="24"/>
+        </w:rPr>
+        <w:t xml:space="preserve">a 2N7000 típusú N-Mosfetet használtam, amelynek a gate lábára kötött flipflop kimenet </w:t>
+      </w:r>
+      <w:r>
+        <w:rPr>
+          <w:sz w:val="24"/>
+          <w:szCs w:val="24"/>
+        </w:rPr>
+        <w:t>szabályozza,</w:t>
+      </w:r>
+      <w:r>
+        <w:rPr>
+          <w:sz w:val="24"/>
+          <w:szCs w:val="24"/>
+        </w:rPr>
+        <w:t xml:space="preserve"> hogy a drain lábra kötött led negatív </w:t>
+      </w:r>
+      <w:r>
+        <w:rPr>
+          <w:sz w:val="24"/>
+          <w:szCs w:val="24"/>
+        </w:rPr>
+        <w:t>kivezetése kapcsolva legyen-e a source lábra kötött földeléssel. Lehúzó ellenállásként a gate és source közé be lett kötve egy 10 K Ohmos ellenállás is. Ebből az összeállításból összesen 20 darab helyezkedik el a leendő NYÁK-on. Egymás alatt helyezkednek el hat oszlopban így reprezentálva az órákat (</w:t>
+      </w:r>
+      <w:r>
+        <w:rPr>
+          <w:sz w:val="24"/>
+          <w:szCs w:val="24"/>
+        </w:rPr>
+        <w:t>huszonnégy</w:t>
+      </w:r>
+      <w:r>
+        <w:rPr>
+          <w:sz w:val="24"/>
+          <w:szCs w:val="24"/>
+        </w:rPr>
+        <w:t>ig számolva kettő és négy bitet használva), a perceket (</w:t>
+      </w:r>
+      <w:r>
+        <w:rPr>
+          <w:sz w:val="24"/>
+          <w:szCs w:val="24"/>
+        </w:rPr>
+        <w:t>hatvan</w:t>
+      </w:r>
+      <w:r>
+        <w:rPr>
+          <w:sz w:val="24"/>
+          <w:szCs w:val="24"/>
+        </w:rPr>
+        <w:t xml:space="preserve">ig számolva </w:t>
+      </w:r>
+      <w:r>
+        <w:rPr>
+          <w:sz w:val="24"/>
+          <w:szCs w:val="24"/>
+        </w:rPr>
+        <w:t>három és négy bitet használva) valamint a perceket ( szintén hatvanig számolva szintén három és négy bitet használva) tehát minden egyes bitet egy ledfény reprezentál.</w:t>
+      </w:r>
+    </w:p>
+    <w:p>
+      <w:pPr>
+        <w:rPr>
+          <w:b/>
+          <w:bCs/>
+          <w:sz w:val="32"/>
+          <w:szCs w:val="32"/>
+        </w:rPr>
+      </w:pPr>
+      <w:r>
+        <w:rPr>
+          <w:b/>
+          <w:bCs/>
+          <w:sz w:val="32"/>
+          <w:szCs w:val="32"/>
+        </w:rPr>
+        <w:lastRenderedPageBreak/>
+        <w:t>Az</w:t>
+      </w:r>
+      <w:r>
+        <w:rPr>
+          <w:b/>
+          <w:bCs/>
+          <w:sz w:val="32"/>
+          <w:szCs w:val="32"/>
+        </w:rPr>
+        <w:t xml:space="preserve"> 555ös</w:t>
+      </w:r>
+      <w:r>
+        <w:rPr>
+          <w:b/>
+          <w:bCs/>
+          <w:sz w:val="32"/>
+          <w:szCs w:val="32"/>
+        </w:rPr>
+        <w:t xml:space="preserve"> órajel</w:t>
+      </w:r>
+      <w:r>
+        <w:rPr>
+          <w:b/>
+          <w:bCs/>
+          <w:sz w:val="32"/>
+          <w:szCs w:val="32"/>
+        </w:rPr>
+        <w:t>:</w:t>
+      </w:r>
+      <w:r>
+        <w:drawing>
+          <wp:inline distT="0" distB="0" distL="0" distR="0" wp14:anchorId="0852339B" wp14:editId="53EA2D8F">
+            <wp:extent cx="4501662" cy="3204428"/>
+            <wp:effectExtent l="0" t="0" r="0" b="0"/>
+            <wp:docPr id="5" name="Kép 5"/>
+            <wp:cNvGraphicFramePr>
+              <a:graphicFrameLocks xmlns:a="http://schemas.openxmlformats.org/drawingml/2006/main" noChangeAspect="1"/>
+            </wp:cNvGraphicFramePr>
+            <a:graphic xmlns:a="http://schemas.openxmlformats.org/drawingml/2006/main">
+              <a:graphicData uri="http://schemas.openxmlformats.org/drawingml/2006/picture">
+                <pic:pic xmlns:pic="http://schemas.openxmlformats.org/drawingml/2006/picture">
+                  <pic:nvPicPr>
+                    <pic:cNvPr id="1" name=""/>
+                    <pic:cNvPicPr/>
+                  </pic:nvPicPr>
+                  <pic:blipFill>
+                    <a:blip r:embed="rId9"/>
+                    <a:stretch>
+                      <a:fillRect/>
+                    </a:stretch>
+                  </pic:blipFill>
+                  <pic:spPr>
+                    <a:xfrm>
+                      <a:off x="0" y="0"/>
+                      <a:ext cx="4509294" cy="3209860"/>
+                    </a:xfrm>
+                    <a:prstGeom prst="rect">
+                      <a:avLst/>
+                    </a:prstGeom>
+                  </pic:spPr>
+                </pic:pic>
+              </a:graphicData>
+            </a:graphic>
+          </wp:inline>
+        </w:drawing>
+      </w:r>
+    </w:p>
+    <w:p>
+      <w:pPr>
+        <w:rPr>
+          <w:sz w:val="24"/>
+          <w:szCs w:val="24"/>
+        </w:rPr>
+      </w:pPr>
+      <w:r>
+        <w:rPr>
+          <w:sz w:val="24"/>
+          <w:szCs w:val="24"/>
+        </w:rPr>
+        <w:t xml:space="preserve"> Kezdetben pár konzultációt követően az áramkör "egyszerűsége" érdekében úgy döntöttem, hogy az óra működéséhez elengedhetetlen 1 Hertzes órajelet egy 555</w:t>
+      </w:r>
+      <w:r>
+        <w:rPr>
+          <w:sz w:val="24"/>
+          <w:szCs w:val="24"/>
+        </w:rPr>
+        <w:t>-</w:t>
+      </w:r>
+      <w:r>
+        <w:rPr>
+          <w:sz w:val="24"/>
+          <w:szCs w:val="24"/>
+        </w:rPr>
+        <w:t>ös IC vel valósítom meg.</w:t>
+      </w:r>
+      <w:r>
+        <w:rPr>
+          <w:sz w:val="24"/>
+          <w:szCs w:val="24"/>
+        </w:rPr>
+        <w:t xml:space="preserve"> Főleg az internet segítségével megtaláltam a megfelelő kapcsolást a cél eléréséhez. A GND láb természetesen a földre van kapcsolva közvetlenül, a trigger</w:t>
+      </w:r>
+      <w:r>
+        <w:rPr>
+          <w:sz w:val="24"/>
+          <w:szCs w:val="24"/>
+        </w:rPr>
+        <w:t xml:space="preserve"> és a</w:t>
+      </w:r>
+      <w:r>
+        <w:rPr>
+          <w:sz w:val="24"/>
+          <w:szCs w:val="24"/>
+        </w:rPr>
+        <w:t xml:space="preserve"> treshold láb</w:t>
+      </w:r>
+      <w:r>
+        <w:rPr>
+          <w:sz w:val="24"/>
+          <w:szCs w:val="24"/>
+        </w:rPr>
+        <w:t>,</w:t>
+      </w:r>
+      <w:r>
+        <w:rPr>
+          <w:sz w:val="24"/>
+          <w:szCs w:val="24"/>
+        </w:rPr>
+        <w:t xml:space="preserve"> a trimmer poti (állítható ellenállás) -val kiegészítve</w:t>
+      </w:r>
+      <w:r>
+        <w:rPr>
+          <w:sz w:val="24"/>
+          <w:szCs w:val="24"/>
+        </w:rPr>
+        <w:t>, a nagyobb pontosság érdekében</w:t>
+      </w:r>
+      <w:r>
+        <w:rPr>
+          <w:sz w:val="24"/>
+          <w:szCs w:val="24"/>
+        </w:rPr>
+        <w:t xml:space="preserve"> egy 10 uF</w:t>
+      </w:r>
+      <w:r>
+        <w:rPr>
+          <w:sz w:val="24"/>
+          <w:szCs w:val="24"/>
+        </w:rPr>
+        <w:t xml:space="preserve"> -</w:t>
+      </w:r>
+      <w:r>
+        <w:rPr>
+          <w:sz w:val="24"/>
+          <w:szCs w:val="24"/>
+        </w:rPr>
+        <w:t>os polarizált</w:t>
+      </w:r>
+      <w:r>
+        <w:rPr>
+          <w:sz w:val="24"/>
+          <w:szCs w:val="24"/>
+        </w:rPr>
+        <w:t xml:space="preserve"> tantál</w:t>
+      </w:r>
+      <w:r>
+        <w:rPr>
+          <w:sz w:val="24"/>
+          <w:szCs w:val="24"/>
+        </w:rPr>
+        <w:t xml:space="preserve"> kondenzátor közbeiktatásával, míg a control pin csupán egy 10 nF</w:t>
+      </w:r>
+      <w:r>
+        <w:rPr>
+          <w:sz w:val="24"/>
+          <w:szCs w:val="24"/>
+        </w:rPr>
+        <w:t>-</w:t>
+      </w:r>
+      <w:r>
+        <w:rPr>
+          <w:sz w:val="24"/>
+          <w:szCs w:val="24"/>
+        </w:rPr>
+        <w:t>o</w:t>
+      </w:r>
+      <w:r>
+        <w:rPr>
+          <w:sz w:val="24"/>
+          <w:szCs w:val="24"/>
+        </w:rPr>
+        <w:t>s</w:t>
+      </w:r>
+      <w:r>
+        <w:rPr>
+          <w:sz w:val="24"/>
+          <w:szCs w:val="24"/>
+        </w:rPr>
+        <w:t xml:space="preserve"> tantál </w:t>
+      </w:r>
+      <w:r>
+        <w:rPr>
+          <w:sz w:val="24"/>
+          <w:szCs w:val="24"/>
+        </w:rPr>
+        <w:t>kondenzátor közbeiktatásával van földelve. A tápfeszültség itt is 5V a vcc bemenetre kötve. Az áramkör frekvenciájá</w:t>
+      </w:r>
+      <w:r>
+        <w:rPr>
+          <w:sz w:val="24"/>
+          <w:szCs w:val="24"/>
+        </w:rPr>
+        <w:t>nak beállításához</w:t>
+      </w:r>
+      <w:r>
+        <w:rPr>
+          <w:sz w:val="24"/>
+          <w:szCs w:val="24"/>
+        </w:rPr>
+        <w:t xml:space="preserve"> </w:t>
+      </w:r>
+      <w:r>
+        <w:rPr>
+          <w:sz w:val="24"/>
+          <w:szCs w:val="24"/>
+        </w:rPr>
+        <w:t xml:space="preserve">egy többfordolatú 100K ohmos </w:t>
+      </w:r>
+      <w:r>
+        <w:rPr>
+          <w:sz w:val="24"/>
+          <w:szCs w:val="24"/>
+        </w:rPr>
+        <w:t xml:space="preserve">ellenállás van bekötve a </w:t>
+      </w:r>
+      <w:r>
+        <w:rPr>
+          <w:sz w:val="24"/>
+          <w:szCs w:val="24"/>
+        </w:rPr>
+        <w:t>discharge és treshold pinek közé. Több számítást követően arra jutottam, hogy ha ez a trimmer potméter pontosan 67.1 kOhm ellenállásra van beállítva abban az esetben a kimeneten egy majdnem tö</w:t>
+      </w:r>
+      <w:r>
+        <w:rPr>
+          <w:sz w:val="24"/>
+          <w:szCs w:val="24"/>
+        </w:rPr>
+        <w:t>kéletes 1 Hz frekvenciájú négyszög jelet kapok, amit szimuláció és mérés is igazolt a későbbiekben.</w:t>
+      </w:r>
+      <w:r>
+        <w:rPr>
+          <w:sz w:val="24"/>
+          <w:szCs w:val="24"/>
+        </w:rPr>
+        <w:t xml:space="preserve"> Ezt a négyszög jelet egy Mosfetre kötve hoztam volna létre az első flipflop számára szükséges clk órajelet.</w:t>
+      </w:r>
+      <w:r>
+        <w:rPr>
+          <w:sz w:val="24"/>
+          <w:szCs w:val="24"/>
+        </w:rPr>
+        <w:t xml:space="preserve"> Sajnos</w:t>
+      </w:r>
+      <w:r>
+        <w:rPr>
+          <w:sz w:val="24"/>
+          <w:szCs w:val="24"/>
+        </w:rPr>
+        <w:t xml:space="preserve"> azonban</w:t>
+      </w:r>
+      <w:r>
+        <w:rPr>
+          <w:sz w:val="24"/>
+          <w:szCs w:val="24"/>
+        </w:rPr>
+        <w:t xml:space="preserve"> a kondenzátorra hagyatkozás miatt közel nem érhető el ezzel a kapcsolással óra pontosságú </w:t>
+      </w:r>
+      <w:r>
+        <w:rPr>
+          <w:sz w:val="24"/>
+          <w:szCs w:val="24"/>
+        </w:rPr>
+        <w:t>órajel,</w:t>
+      </w:r>
+      <w:r>
+        <w:rPr>
+          <w:sz w:val="24"/>
+          <w:szCs w:val="24"/>
+        </w:rPr>
+        <w:t xml:space="preserve"> amit már a tervezéskor észrevettem majd később Arduinoval történő mérések meg is erősítettek ugyanis másodpercenként bőven +/- 15 milliszekundumos eltérés volt </w:t>
+      </w:r>
+      <w:r>
+        <w:rPr>
+          <w:sz w:val="24"/>
+          <w:szCs w:val="24"/>
+        </w:rPr>
+        <w:t>megfigyelhető,</w:t>
+      </w:r>
+      <w:r>
+        <w:rPr>
+          <w:sz w:val="24"/>
+          <w:szCs w:val="24"/>
+        </w:rPr>
+        <w:t xml:space="preserve"> ami rövid idő alatt összeadódik így pontatlanná és használhatatlanná téve az órát. Az </w:t>
+      </w:r>
+      <w:r>
+        <w:rPr>
+          <w:sz w:val="24"/>
+          <w:szCs w:val="24"/>
+        </w:rPr>
+        <w:t>á</w:t>
+      </w:r>
+      <w:r>
+        <w:rPr>
+          <w:sz w:val="24"/>
+          <w:szCs w:val="24"/>
+        </w:rPr>
+        <w:t xml:space="preserve">ramkör szépsége miatt </w:t>
+      </w:r>
+      <w:r>
+        <w:rPr>
+          <w:sz w:val="24"/>
+          <w:szCs w:val="24"/>
+        </w:rPr>
+        <w:t xml:space="preserve">meg a tudás megszerzésének "emléket állítva" nem vettem ki </w:t>
+      </w:r>
+      <w:r>
+        <w:rPr>
+          <w:sz w:val="24"/>
+          <w:szCs w:val="24"/>
+        </w:rPr>
+        <w:t>a NYÁK tervéből,</w:t>
+      </w:r>
+      <w:r>
+        <w:rPr>
+          <w:sz w:val="24"/>
+          <w:szCs w:val="24"/>
+        </w:rPr>
+        <w:t xml:space="preserve"> hanem szimplán egy kapcsolóval választható opcióként otthagytam a sarokban</w:t>
+      </w:r>
+      <w:r>
+        <w:rPr>
+          <w:sz w:val="24"/>
+          <w:szCs w:val="24"/>
+        </w:rPr>
+        <w:t>, hátha néha átveszi a feladatot a következő pontban részletezett kristály oszcillátortól.</w:t>
+      </w:r>
+    </w:p>
+    <w:p>
+      <w:pPr>
+        <w:rPr>
+          <w:b/>
+          <w:bCs/>
+          <w:sz w:val="32"/>
+          <w:szCs w:val="32"/>
+        </w:rPr>
+      </w:pPr>
+    </w:p>
+    <w:p>
+      <w:pPr>
+        <w:rPr>
+          <w:b/>
+          <w:bCs/>
+          <w:sz w:val="32"/>
+          <w:szCs w:val="32"/>
+        </w:rPr>
+      </w:pPr>
+    </w:p>
+    <w:p>
+      <w:pPr>
+        <w:rPr>
+          <w:b/>
+          <w:bCs/>
+          <w:sz w:val="32"/>
+          <w:szCs w:val="32"/>
+        </w:rPr>
+      </w:pPr>
+      <w:r>
+        <w:rPr>
+          <w:b/>
+          <w:bCs/>
+          <w:sz w:val="32"/>
+          <w:szCs w:val="32"/>
+        </w:rPr>
+        <w:lastRenderedPageBreak/>
+        <w:t>A kristályoszcillátoros órajel:</w:t>
+      </w:r>
+    </w:p>
+    <w:p>
+      <w:pPr>
+        <w:rPr>
+          <w:b/>
+          <w:bCs/>
+          <w:sz w:val="24"/>
+          <w:szCs w:val="24"/>
+        </w:rPr>
+      </w:pPr>
+      <w:r>
+        <w:rPr>
+          <w:b/>
+          <w:bCs/>
+          <w:sz w:val="24"/>
+          <w:szCs w:val="24"/>
+        </w:rPr>
+        <w:drawing>
+          <wp:inline distT="0" distB="0" distL="0" distR="0" wp14:anchorId="2553CA9B" wp14:editId="1171C6DD">
+            <wp:extent cx="6248870" cy="3634153"/>
+            <wp:effectExtent l="0" t="0" r="0" b="4445"/>
+            <wp:docPr id="6" name="Kép 6"/>
+            <wp:cNvGraphicFramePr>
+              <a:graphicFrameLocks xmlns:a="http://schemas.openxmlformats.org/drawingml/2006/main" noChangeAspect="1"/>
+            </wp:cNvGraphicFramePr>
+            <a:graphic xmlns:a="http://schemas.openxmlformats.org/drawingml/2006/main">
+              <a:graphicData uri="http://schemas.openxmlformats.org/drawingml/2006/picture">
+                <pic:pic xmlns:pic="http://schemas.openxmlformats.org/drawingml/2006/picture">
+                  <pic:nvPicPr>
+                    <pic:cNvPr id="1" name=""/>
+                    <pic:cNvPicPr/>
+                  </pic:nvPicPr>
+                  <pic:blipFill>
+                    <a:blip r:embed="rId10"/>
+                    <a:stretch>
+                      <a:fillRect/>
+                    </a:stretch>
+                  </pic:blipFill>
+                  <pic:spPr>
+                    <a:xfrm>
+                      <a:off x="0" y="0"/>
+                      <a:ext cx="6251224" cy="3635522"/>
+                    </a:xfrm>
+                    <a:prstGeom prst="rect">
+                      <a:avLst/>
+                    </a:prstGeom>
+                  </pic:spPr>
+                </pic:pic>
+              </a:graphicData>
+            </a:graphic>
+          </wp:inline>
+        </w:drawing>
+      </w:r>
+    </w:p>
+    <w:p>
+      <w:pPr>
+        <w:rPr>
+          <w:sz w:val="24"/>
+          <w:szCs w:val="24"/>
+        </w:rPr>
+      </w:pPr>
+      <w:r>
+        <w:rPr>
+          <w:sz w:val="24"/>
+          <w:szCs w:val="24"/>
+        </w:rPr>
+        <w:t xml:space="preserve">Az 555-ös áramkör pontatlansága miatt hamar felmerült egy alternatíva keresése és mi se lenne jobb választás, mint a nevüket is az alkatrészről kapó kvartz órákban használt módszer. A kristályoszcillátor használata ismeretlen terep volt számomra, de jelentős utána olvasást követően belevágtam a tervezésbe. A kapcsolás lelke a már említett kvartz </w:t>
+      </w:r>
+      <w:r>
+        <w:rPr>
+          <w:sz w:val="24"/>
+          <w:szCs w:val="24"/>
+        </w:rPr>
+        <w:t xml:space="preserve">kristály, amely pontosan 32768 Hz frekvenciával "rezeg" (tehát oszcillál) és mi ezt a javunkra tudjuk fordítani ugyanis ez egy az egyben megegyezik a kettő 15. hatványával. Ezt kihasználva egy erre a célra gyártott CD4060 típusú 14bites számlálót </w:t>
+      </w:r>
+      <w:r>
+        <w:rPr>
+          <w:sz w:val="24"/>
+          <w:szCs w:val="24"/>
+        </w:rPr>
+        <w:t>vettem,</w:t>
+      </w:r>
+      <w:r>
+        <w:rPr>
+          <w:sz w:val="24"/>
+          <w:szCs w:val="24"/>
+        </w:rPr>
+        <w:t xml:space="preserve"> amelynek, ha a tízes és tizenegyes lábára a megfelelő módon bekötjük a kristályt, a hármas lábon egy tűpontos 2Hz frekvenciájú </w:t>
+      </w:r>
+      <w:r>
+        <w:rPr>
+          <w:sz w:val="24"/>
+          <w:szCs w:val="24"/>
+        </w:rPr>
+        <w:t xml:space="preserve">négyszög jelet kapunk. Ezt kötjük rá a már említett plusz egyedik flipflopra, hogy egy végső frekvencia felezést követően megszülessen a számunkra szükséges 1Hz es órajel. A pontos bekötést takarja a kristály két lába egy-egy 20 pF -os kondenzátorral való földre kötése, a 10 pin elé berakott 330K ohmos ellenállás bekötése, valamint a két oszcillátor láb összekötése egy 10M ohmos ellenállással. A végső pontosság miatt ajánlani szokták az egyik kondi trimmer kondira való cserélését, de esetemben nem jelentett volna akkora pontosság </w:t>
+      </w:r>
+      <w:r>
+        <w:rPr>
+          <w:sz w:val="24"/>
+          <w:szCs w:val="24"/>
+        </w:rPr>
+        <w:t>növekedést,</w:t>
+      </w:r>
+      <w:r>
+        <w:rPr>
+          <w:sz w:val="24"/>
+          <w:szCs w:val="24"/>
+        </w:rPr>
+        <w:t xml:space="preserve"> mint amennyivel megnövelte volna az alkatrészköltséget. A pontosságot alátámasztotta </w:t>
+      </w:r>
+      <w:r>
+        <w:rPr>
+          <w:sz w:val="24"/>
+          <w:szCs w:val="24"/>
+        </w:rPr>
+        <w:t xml:space="preserve">a már említett Arduinoval végzett hosszútávú frekvencia mérés eredménye, amely szerint a kristály +/- 1 milliszekundumos eltéréssel </w:t>
+      </w:r>
+      <w:r>
+        <w:rPr>
+          <w:sz w:val="24"/>
+          <w:szCs w:val="24"/>
+        </w:rPr>
+        <w:t>operált,</w:t>
+      </w:r>
+      <w:r>
+        <w:rPr>
+          <w:sz w:val="24"/>
+          <w:szCs w:val="24"/>
+        </w:rPr>
+        <w:t xml:space="preserve"> amely egyrészt tekinthető akár mérési hibának is, másrészt a negatív változás miatt napokban mérhető távolságban gyűlhet össze 1 másodpercnyi csúszás. Ezt a mértéket már tolerálhatónak ítéltem meg, tekintve, hogy az óra főleg tanulási céllal készül, másrészt nem volt cél a teljes pontosság hisz</w:t>
+      </w:r>
+      <w:r>
+        <w:rPr>
+          <w:sz w:val="24"/>
+          <w:szCs w:val="24"/>
+        </w:rPr>
+        <w:t>en</w:t>
+      </w:r>
+      <w:r>
+        <w:rPr>
+          <w:sz w:val="24"/>
+          <w:szCs w:val="24"/>
+        </w:rPr>
+        <w:t xml:space="preserve"> ezt egy </w:t>
+      </w:r>
+      <w:r>
+        <w:rPr>
+          <w:sz w:val="24"/>
+          <w:szCs w:val="24"/>
+        </w:rPr>
+        <w:t>hegyező méretű</w:t>
+      </w:r>
+      <w:r>
+        <w:rPr>
+          <w:sz w:val="24"/>
+          <w:szCs w:val="24"/>
+        </w:rPr>
+        <w:t xml:space="preserve"> szimpla RTC modul</w:t>
+      </w:r>
+      <w:r>
+        <w:rPr>
+          <w:sz w:val="24"/>
+          <w:szCs w:val="24"/>
+        </w:rPr>
+        <w:t xml:space="preserve"> sokkal ügyesebben megteheti helyettünk.</w:t>
       </w:r>
     </w:p>
     <w:p>
@@ -378,7 +1848,7 @@
     </w:p>
     <w:sectPr>
       <w:pgSz w:w="11906" w:h="16838"/>
-      <w:pgMar w:top="1417" w:right="1417" w:bottom="1417" w:left="1417" w:header="708" w:footer="708" w:gutter="0"/>
+      <w:pgMar w:top="993" w:right="1417" w:bottom="1135" w:left="1417" w:header="708" w:footer="708" w:gutter="0"/>
       <w:cols w:space="708"/>
       <w:docGrid w:linePitch="360"/>
     </w:sectPr>

</xml_diff>